<commit_message>
Add - Offline Formato F1-003
</commit_message>
<xml_diff>
--- a/src/assets/formatos/F1-003 LECTURA DE DERECHOS DE LA VÍCTIMA.docx
+++ b/src/assets/formatos/F1-003 LECTURA DE DERECHOS DE LA VÍCTIMA.docx
@@ -9928,14 +9928,6 @@
       <w:r>
         <w:rPr>
           <w:rFonts w:ascii="Arial" w:hAnsi="Arial"/>
-          <w:i/>
-          <w:spacing w:val="-1"/>
-        </w:rPr>
-        <w:t xml:space="preserve"> </w:t>
-      </w:r>
-      <w:r>
-        <w:rPr>
-          <w:rFonts w:ascii="Arial" w:hAnsi="Arial"/>
           <w:b/>
         </w:rPr>
         <w:t>xComprendioDerechos</w:t>
@@ -10048,14 +10040,8 @@
         </w:rPr>
         <w:t>{</w:t>
       </w:r>
-      <w:r>
-        <w:rPr>
-          <w:rFonts w:ascii="Arial" w:hAnsi="Arial"/>
-          <w:i/>
-          <w:spacing w:val="-2"/>
-        </w:rPr>
-        <w:t xml:space="preserve"> </w:t>
-      </w:r>
+      <w:bookmarkStart w:id="0" w:name="_GoBack"/>
+      <w:bookmarkEnd w:id="0"/>
       <w:r>
         <w:rPr>
           <w:rFonts w:ascii="Arial" w:hAnsi="Arial"/>
@@ -10631,8 +10617,6 @@
               </w:rPr>
               <w:t>}</w:t>
             </w:r>
-            <w:bookmarkStart w:id="0" w:name="_GoBack"/>
-            <w:bookmarkEnd w:id="0"/>
           </w:p>
         </w:tc>
         <w:tc>
@@ -12327,7 +12311,7 @@
 </file>
 
 <file path=customXml/itemProps1.xml><?xml version="1.0" encoding="utf-8"?>
-<ds:datastoreItem xmlns:ds="http://schemas.openxmlformats.org/officeDocument/2006/customXml" ds:itemID="{469925DB-39AF-024C-B131-70B3F8D81664}">
+<ds:datastoreItem xmlns:ds="http://schemas.openxmlformats.org/officeDocument/2006/customXml" ds:itemID="{C8FFB302-F88E-AE40-8AB9-95744D0108DE}">
   <ds:schemaRefs>
     <ds:schemaRef ds:uri="http://schemas.openxmlformats.org/officeDocument/2006/bibliography"/>
   </ds:schemaRefs>

</xml_diff>